<commit_message>
Added user rectangle drawing. made zone and rectangle drawing object oriented to significantly simplify modification.
</commit_message>
<xml_diff>
--- a/SPC-DT/Wishlist.docx
+++ b/SPC-DT/Wishlist.docx
@@ -1,6 +1,6 @@
 
 <file path=word/document.xml><?xml version="1.0" encoding="utf-8"?>
-<w:document xmlns:wpc="http://schemas.microsoft.com/office/word/2010/wordprocessingCanvas" xmlns:cx="http://schemas.microsoft.com/office/drawing/2014/chartex" xmlns:cx1="http://schemas.microsoft.com/office/drawing/2015/9/8/chartex" xmlns:cx2="http://schemas.microsoft.com/office/drawing/2015/10/21/chartex" xmlns:cx3="http://schemas.microsoft.com/office/drawing/2016/5/9/chartex" xmlns:cx4="http://schemas.microsoft.com/office/drawing/2016/5/10/chartex" xmlns:cx5="http://schemas.microsoft.com/office/drawing/2016/5/11/chartex" xmlns:cx6="http://schemas.microsoft.com/office/drawing/2016/5/12/chartex" xmlns:cx7="http://schemas.microsoft.com/office/drawing/2016/5/13/chartex" xmlns:cx8="http://schemas.microsoft.com/office/drawing/2016/5/14/chartex" xmlns:mc="http://schemas.openxmlformats.org/markup-compatibility/2006" xmlns:aink="http://schemas.microsoft.com/office/drawing/2016/ink" xmlns:am3d="http://schemas.microsoft.com/office/drawing/2017/model3d" xmlns:o="urn:schemas-microsoft-com:office:office" xmlns:r="http://schemas.openxmlformats.org/officeDocument/2006/relationships" xmlns:m="http://schemas.openxmlformats.org/officeDocument/2006/math" xmlns:v="urn:schemas-microsoft-com:vml" xmlns:wp14="http://schemas.microsoft.com/office/word/2010/wordprocessingDrawing" xmlns:wp="http://schemas.openxmlformats.org/drawingml/2006/wordprocessingDrawing" xmlns:w10="urn:schemas-microsoft-com:office:word" xmlns:w="http://schemas.openxmlformats.org/wordprocessingml/2006/main" xmlns:w14="http://schemas.microsoft.com/office/word/2010/wordml" xmlns:w15="http://schemas.microsoft.com/office/word/2012/wordml" xmlns:w16cex="http://schemas.microsoft.com/office/word/2018/wordml/cex" xmlns:w16cid="http://schemas.microsoft.com/office/word/2016/wordml/cid" xmlns:w16="http://schemas.microsoft.com/office/word/2018/wordml" xmlns:w16sdtdh="http://schemas.microsoft.com/office/word/2020/wordml/sdtdatahash" xmlns:w16se="http://schemas.microsoft.com/office/word/2015/wordml/symex" xmlns:wpg="http://schemas.microsoft.com/office/word/2010/wordprocessingGroup" xmlns:wpi="http://schemas.microsoft.com/office/word/2010/wordprocessingInk" xmlns:wne="http://schemas.microsoft.com/office/word/2006/wordml" xmlns:wps="http://schemas.microsoft.com/office/word/2010/wordprocessingShape" mc:Ignorable="w14 w15 w16se w16cid w16 w16cex w16sdtdh wp14">
+<w:document xmlns:wpc="http://schemas.microsoft.com/office/word/2010/wordprocessingCanvas" xmlns:cx="http://schemas.microsoft.com/office/drawing/2014/chartex" xmlns:cx1="http://schemas.microsoft.com/office/drawing/2015/9/8/chartex" xmlns:cx2="http://schemas.microsoft.com/office/drawing/2015/10/21/chartex" xmlns:cx3="http://schemas.microsoft.com/office/drawing/2016/5/9/chartex" xmlns:cx4="http://schemas.microsoft.com/office/drawing/2016/5/10/chartex" xmlns:cx5="http://schemas.microsoft.com/office/drawing/2016/5/11/chartex" xmlns:cx6="http://schemas.microsoft.com/office/drawing/2016/5/12/chartex" xmlns:cx7="http://schemas.microsoft.com/office/drawing/2016/5/13/chartex" xmlns:cx8="http://schemas.microsoft.com/office/drawing/2016/5/14/chartex" xmlns:mc="http://schemas.openxmlformats.org/markup-compatibility/2006" xmlns:aink="http://schemas.microsoft.com/office/drawing/2016/ink" xmlns:am3d="http://schemas.microsoft.com/office/drawing/2017/model3d" xmlns:o="urn:schemas-microsoft-com:office:office" xmlns:oel="http://schemas.microsoft.com/office/2019/extlst" xmlns:r="http://schemas.openxmlformats.org/officeDocument/2006/relationships" xmlns:m="http://schemas.openxmlformats.org/officeDocument/2006/math" xmlns:v="urn:schemas-microsoft-com:vml" xmlns:wp14="http://schemas.microsoft.com/office/word/2010/wordprocessingDrawing" xmlns:wp="http://schemas.openxmlformats.org/drawingml/2006/wordprocessingDrawing" xmlns:w10="urn:schemas-microsoft-com:office:word" xmlns:w="http://schemas.openxmlformats.org/wordprocessingml/2006/main" xmlns:w14="http://schemas.microsoft.com/office/word/2010/wordml" xmlns:w15="http://schemas.microsoft.com/office/word/2012/wordml" xmlns:w16cex="http://schemas.microsoft.com/office/word/2018/wordml/cex" xmlns:w16cid="http://schemas.microsoft.com/office/word/2016/wordml/cid" xmlns:w16="http://schemas.microsoft.com/office/word/2018/wordml" xmlns:w16sdtdh="http://schemas.microsoft.com/office/word/2020/wordml/sdtdatahash" xmlns:w16se="http://schemas.microsoft.com/office/word/2015/wordml/symex" xmlns:wpg="http://schemas.microsoft.com/office/word/2010/wordprocessingGroup" xmlns:wpi="http://schemas.microsoft.com/office/word/2010/wordprocessingInk" xmlns:wne="http://schemas.microsoft.com/office/word/2006/wordml" xmlns:wps="http://schemas.microsoft.com/office/word/2010/wordprocessingShape" mc:Ignorable="w14 w15 w16se w16cid w16 w16cex w16sdtdh wp14">
   <w:body>
     <w:p>
       <w:pPr>
@@ -622,6 +622,18 @@
       </w:pPr>
       <w:r>
         <w:t>Make sure swapping/inverting still work</w:t>
+      </w:r>
+    </w:p>
+    <w:p>
+      <w:pPr>
+        <w:pStyle w:val="ListParagraph"/>
+        <w:numPr>
+          <w:ilvl w:val="0"/>
+          <w:numId w:val="2"/>
+        </w:numPr>
+      </w:pPr>
+      <w:r>
+        <w:t>Make zones object oriented</w:t>
       </w:r>
     </w:p>
     <w:p/>
@@ -768,6 +780,7 @@
         <w:rPr>
           <w:noProof/>
         </w:rPr>
+        <w:lastRenderedPageBreak/>
         <mc:AlternateContent>
           <mc:Choice Requires="wps">
             <w:drawing>
@@ -998,7 +1011,7 @@
 </file>
 
 <file path=word/numbering.xml><?xml version="1.0" encoding="utf-8"?>
-<w:numbering xmlns:wpc="http://schemas.microsoft.com/office/word/2010/wordprocessingCanvas" xmlns:cx="http://schemas.microsoft.com/office/drawing/2014/chartex" xmlns:cx1="http://schemas.microsoft.com/office/drawing/2015/9/8/chartex" xmlns:cx2="http://schemas.microsoft.com/office/drawing/2015/10/21/chartex" xmlns:cx3="http://schemas.microsoft.com/office/drawing/2016/5/9/chartex" xmlns:cx4="http://schemas.microsoft.com/office/drawing/2016/5/10/chartex" xmlns:cx5="http://schemas.microsoft.com/office/drawing/2016/5/11/chartex" xmlns:cx6="http://schemas.microsoft.com/office/drawing/2016/5/12/chartex" xmlns:cx7="http://schemas.microsoft.com/office/drawing/2016/5/13/chartex" xmlns:cx8="http://schemas.microsoft.com/office/drawing/2016/5/14/chartex" xmlns:mc="http://schemas.openxmlformats.org/markup-compatibility/2006" xmlns:aink="http://schemas.microsoft.com/office/drawing/2016/ink" xmlns:am3d="http://schemas.microsoft.com/office/drawing/2017/model3d" xmlns:o="urn:schemas-microsoft-com:office:office" xmlns:r="http://schemas.openxmlformats.org/officeDocument/2006/relationships" xmlns:m="http://schemas.openxmlformats.org/officeDocument/2006/math" xmlns:v="urn:schemas-microsoft-com:vml" xmlns:wp14="http://schemas.microsoft.com/office/word/2010/wordprocessingDrawing" xmlns:wp="http://schemas.openxmlformats.org/drawingml/2006/wordprocessingDrawing" xmlns:w10="urn:schemas-microsoft-com:office:word" xmlns:w="http://schemas.openxmlformats.org/wordprocessingml/2006/main" xmlns:w14="http://schemas.microsoft.com/office/word/2010/wordml" xmlns:w15="http://schemas.microsoft.com/office/word/2012/wordml" xmlns:w16cex="http://schemas.microsoft.com/office/word/2018/wordml/cex" xmlns:w16cid="http://schemas.microsoft.com/office/word/2016/wordml/cid" xmlns:w16="http://schemas.microsoft.com/office/word/2018/wordml" xmlns:w16sdtdh="http://schemas.microsoft.com/office/word/2020/wordml/sdtdatahash" xmlns:w16se="http://schemas.microsoft.com/office/word/2015/wordml/symex" xmlns:wpg="http://schemas.microsoft.com/office/word/2010/wordprocessingGroup" xmlns:wpi="http://schemas.microsoft.com/office/word/2010/wordprocessingInk" xmlns:wne="http://schemas.microsoft.com/office/word/2006/wordml" xmlns:wps="http://schemas.microsoft.com/office/word/2010/wordprocessingShape" mc:Ignorable="w14 w15 w16se w16cid w16 w16cex w16sdtdh wp14">
+<w:numbering xmlns:wpc="http://schemas.microsoft.com/office/word/2010/wordprocessingCanvas" xmlns:cx="http://schemas.microsoft.com/office/drawing/2014/chartex" xmlns:cx1="http://schemas.microsoft.com/office/drawing/2015/9/8/chartex" xmlns:cx2="http://schemas.microsoft.com/office/drawing/2015/10/21/chartex" xmlns:cx3="http://schemas.microsoft.com/office/drawing/2016/5/9/chartex" xmlns:cx4="http://schemas.microsoft.com/office/drawing/2016/5/10/chartex" xmlns:cx5="http://schemas.microsoft.com/office/drawing/2016/5/11/chartex" xmlns:cx6="http://schemas.microsoft.com/office/drawing/2016/5/12/chartex" xmlns:cx7="http://schemas.microsoft.com/office/drawing/2016/5/13/chartex" xmlns:cx8="http://schemas.microsoft.com/office/drawing/2016/5/14/chartex" xmlns:mc="http://schemas.openxmlformats.org/markup-compatibility/2006" xmlns:aink="http://schemas.microsoft.com/office/drawing/2016/ink" xmlns:am3d="http://schemas.microsoft.com/office/drawing/2017/model3d" xmlns:o="urn:schemas-microsoft-com:office:office" xmlns:oel="http://schemas.microsoft.com/office/2019/extlst" xmlns:r="http://schemas.openxmlformats.org/officeDocument/2006/relationships" xmlns:m="http://schemas.openxmlformats.org/officeDocument/2006/math" xmlns:v="urn:schemas-microsoft-com:vml" xmlns:wp14="http://schemas.microsoft.com/office/word/2010/wordprocessingDrawing" xmlns:wp="http://schemas.openxmlformats.org/drawingml/2006/wordprocessingDrawing" xmlns:w10="urn:schemas-microsoft-com:office:word" xmlns:w="http://schemas.openxmlformats.org/wordprocessingml/2006/main" xmlns:w14="http://schemas.microsoft.com/office/word/2010/wordml" xmlns:w15="http://schemas.microsoft.com/office/word/2012/wordml" xmlns:w16cex="http://schemas.microsoft.com/office/word/2018/wordml/cex" xmlns:w16cid="http://schemas.microsoft.com/office/word/2016/wordml/cid" xmlns:w16="http://schemas.microsoft.com/office/word/2018/wordml" xmlns:w16sdtdh="http://schemas.microsoft.com/office/word/2020/wordml/sdtdatahash" xmlns:w16se="http://schemas.microsoft.com/office/word/2015/wordml/symex" xmlns:wpg="http://schemas.microsoft.com/office/word/2010/wordprocessingGroup" xmlns:wpi="http://schemas.microsoft.com/office/word/2010/wordprocessingInk" xmlns:wne="http://schemas.microsoft.com/office/word/2006/wordml" xmlns:wps="http://schemas.microsoft.com/office/word/2010/wordprocessingShape" mc:Ignorable="w14 w15 w16se w16cid w16 w16cex w16sdtdh wp14">
   <w:abstractNum w:abstractNumId="0" w15:restartNumberingAfterBreak="0">
     <w:nsid w:val="41691EC0"/>
     <w:multiLevelType w:val="hybridMultilevel"/>

</xml_diff>

<commit_message>
upload progress and demo
</commit_message>
<xml_diff>
--- a/SPC-DT/Wishlist.docx
+++ b/SPC-DT/Wishlist.docx
@@ -23,8 +23,13 @@
           <w:highlight w:val="cyan"/>
         </w:rPr>
       </w:pPr>
-      <w:r>
-        <w:t xml:space="preserve">Minimize  overlap of individual plots </w:t>
+      <w:proofErr w:type="gramStart"/>
+      <w:r>
+        <w:t>Minimize  overlap</w:t>
+      </w:r>
+      <w:proofErr w:type="gramEnd"/>
+      <w:r>
+        <w:t xml:space="preserve"> of individual plots </w:t>
       </w:r>
       <w:r>
         <w:rPr>
@@ -44,11 +49,18 @@
       <w:r>
         <w:t>Condense points that are near the center (</w:t>
       </w:r>
+      <w:proofErr w:type="spellStart"/>
+      <w:proofErr w:type="gramStart"/>
       <w:r>
         <w:t>i.e.</w:t>
       </w:r>
       <w:r>
-        <w:t xml:space="preserve">,not edges) of rectangles. </w:t>
+        <w:t>,not</w:t>
+      </w:r>
+      <w:proofErr w:type="spellEnd"/>
+      <w:proofErr w:type="gramEnd"/>
+      <w:r>
+        <w:t xml:space="preserve"> edges) of rectangles. </w:t>
       </w:r>
       <w:r>
         <w:rPr>
@@ -111,7 +123,15 @@
         </w:numPr>
       </w:pPr>
       <w:r>
-        <w:t xml:space="preserve">Confusion matrix </w:t>
+        <w:t xml:space="preserve">Confusion </w:t>
+      </w:r>
+      <w:proofErr w:type="gramStart"/>
+      <w:r>
+        <w:t>matrix</w:t>
+      </w:r>
+      <w:proofErr w:type="gramEnd"/>
+      <w:r>
+        <w:t xml:space="preserve"> </w:t>
       </w:r>
       <w:r>
         <w:t>pop out</w:t>
@@ -192,7 +212,15 @@
         <w:t xml:space="preserve"> ideas not too small). </w:t>
       </w:r>
       <w:r>
-        <w:t xml:space="preserve"> (adjustable threshold for size)</w:t>
+        <w:t xml:space="preserve"> (</w:t>
+      </w:r>
+      <w:proofErr w:type="gramStart"/>
+      <w:r>
+        <w:t>adjustable</w:t>
+      </w:r>
+      <w:proofErr w:type="gramEnd"/>
+      <w:r>
+        <w:t xml:space="preserve"> threshold for size)</w:t>
       </w:r>
     </w:p>
     <w:p>
@@ -279,18 +307,32 @@
         <w:rPr>
           <w:highlight w:val="green"/>
         </w:rPr>
-        <w:t>/A</w:t>
-      </w:r>
+        <w:t>/</w:t>
+      </w:r>
+      <w:proofErr w:type="gramStart"/>
       <w:r>
         <w:rPr>
           <w:highlight w:val="green"/>
         </w:rPr>
-        <w:t xml:space="preserve">,. Cross </w:t>
+        <w:t>A</w:t>
       </w:r>
       <w:r>
         <w:rPr>
           <w:highlight w:val="green"/>
         </w:rPr>
+        <w:t>,.</w:t>
+      </w:r>
+      <w:proofErr w:type="gramEnd"/>
+      <w:r>
+        <w:rPr>
+          <w:highlight w:val="green"/>
+        </w:rPr>
+        <w:t xml:space="preserve"> Cross </w:t>
+      </w:r>
+      <w:r>
+        <w:rPr>
+          <w:highlight w:val="green"/>
+        </w:rPr>
         <w:t>area</w:t>
       </w:r>
       <w:r>
@@ -546,7 +588,15 @@
         <w:t>Random Forest</w:t>
       </w:r>
       <w:r>
-        <w:t>: (generate logical rules that don’t have a shared root</w:t>
+        <w:t xml:space="preserve">: (generate logical rules that </w:t>
+      </w:r>
+      <w:proofErr w:type="gramStart"/>
+      <w:r>
+        <w:t>don’t</w:t>
+      </w:r>
+      <w:proofErr w:type="gramEnd"/>
+      <w:r>
+        <w:t xml:space="preserve"> have a shared root</w:t>
       </w:r>
       <w:r>
         <w:t xml:space="preserve">, </w:t>
@@ -636,7 +686,18 @@
         <w:t>Make zones object oriented</w:t>
       </w:r>
     </w:p>
-    <w:p/>
+    <w:p>
+      <w:pPr>
+        <w:pStyle w:val="ListParagraph"/>
+        <w:numPr>
+          <w:ilvl w:val="0"/>
+          <w:numId w:val="2"/>
+        </w:numPr>
+      </w:pPr>
+      <w:r>
+        <w:t>Remove white zones on plots</w:t>
+      </w:r>
+    </w:p>
     <w:p>
       <w:pPr>
         <w:jc w:val="center"/>
@@ -685,6 +746,18 @@
       </w:pPr>
       <w:r>
         <w:t>Resize window</w:t>
+      </w:r>
+    </w:p>
+    <w:p>
+      <w:pPr>
+        <w:pStyle w:val="ListParagraph"/>
+        <w:numPr>
+          <w:ilvl w:val="0"/>
+          <w:numId w:val="4"/>
+        </w:numPr>
+      </w:pPr>
+      <w:r>
+        <w:t>Make zones object oriented</w:t>
       </w:r>
     </w:p>
     <w:p>
@@ -997,7 +1070,15 @@
         <w:t xml:space="preserve">For 1 </w:t>
       </w:r>
       <w:r>
-        <w:t xml:space="preserve">negate vertical coord. </w:t>
+        <w:t xml:space="preserve">negate vertical </w:t>
+      </w:r>
+      <w:proofErr w:type="spellStart"/>
+      <w:r>
+        <w:t>coord</w:t>
+      </w:r>
+      <w:proofErr w:type="spellEnd"/>
+      <w:r>
+        <w:t xml:space="preserve">. </w:t>
       </w:r>
     </w:p>
     <w:sectPr>
@@ -1015,7 +1096,7 @@
   <w:abstractNum w:abstractNumId="0" w15:restartNumberingAfterBreak="0">
     <w:nsid w:val="41691EC0"/>
     <w:multiLevelType w:val="hybridMultilevel"/>
-    <w:tmpl w:val="B8C4C56E"/>
+    <w:tmpl w:val="45CADAA4"/>
     <w:lvl w:ilvl="0" w:tplc="0409000F">
       <w:start w:val="1"/>
       <w:numFmt w:val="decimal"/>

</xml_diff>

<commit_message>
fixed major issues and prepared demo for running
</commit_message>
<xml_diff>
--- a/SPC-DT/Wishlist.docx
+++ b/SPC-DT/Wishlist.docx
@@ -588,66 +588,370 @@
         <w:t>Random Forest</w:t>
       </w:r>
       <w:r>
-        <w:t xml:space="preserve">: (generate logical rules that </w:t>
+        <w:t>: (generate logical rules that don’t have a shared root</w:t>
+      </w:r>
+      <w:r>
+        <w:t xml:space="preserve">, </w:t>
+      </w:r>
+      <w:r>
+        <w:rPr>
+          <w:highlight w:val="cyan"/>
+        </w:rPr>
+        <w:t>ideas</w:t>
+      </w:r>
+      <w:r>
+        <w:t>)</w:t>
+      </w:r>
+    </w:p>
+    <w:p>
+      <w:pPr>
+        <w:pStyle w:val="ListParagraph"/>
+        <w:numPr>
+          <w:ilvl w:val="0"/>
+          <w:numId w:val="2"/>
+        </w:numPr>
+      </w:pPr>
+      <w:r>
+        <w:t>Make GitHub Organization</w:t>
+      </w:r>
+    </w:p>
+    <w:p>
+      <w:pPr>
+        <w:pStyle w:val="ListParagraph"/>
+        <w:numPr>
+          <w:ilvl w:val="0"/>
+          <w:numId w:val="2"/>
+        </w:numPr>
+      </w:pPr>
+      <w:r>
+        <w:t xml:space="preserve">Make single attribute </w:t>
+      </w:r>
+      <w:r>
+        <w:t>plots one-dimensional</w:t>
+      </w:r>
+      <w:r>
+        <w:t xml:space="preserve"> (no pairing) (</w:t>
+      </w:r>
+      <w:r>
+        <w:rPr>
+          <w:highlight w:val="darkYellow"/>
+        </w:rPr>
+        <w:t>coding</w:t>
+      </w:r>
+      <w:r>
+        <w:t>)</w:t>
+      </w:r>
+    </w:p>
+    <w:p>
+      <w:pPr>
+        <w:pStyle w:val="ListParagraph"/>
+        <w:numPr>
+          <w:ilvl w:val="1"/>
+          <w:numId w:val="2"/>
+        </w:numPr>
+      </w:pPr>
+      <w:r>
+        <w:t>Make sure that vertical/horizontal spread is considered.</w:t>
+      </w:r>
+    </w:p>
+    <w:p>
+      <w:pPr>
+        <w:pStyle w:val="ListParagraph"/>
+        <w:numPr>
+          <w:ilvl w:val="1"/>
+          <w:numId w:val="2"/>
+        </w:numPr>
+      </w:pPr>
+      <w:r>
+        <w:t>Make sure swapping/inverting still work</w:t>
+      </w:r>
+    </w:p>
+    <w:p>
+      <w:pPr>
+        <w:pStyle w:val="ListParagraph"/>
+        <w:numPr>
+          <w:ilvl w:val="0"/>
+          <w:numId w:val="2"/>
+        </w:numPr>
+      </w:pPr>
+      <w:r>
+        <w:t xml:space="preserve">Make zones </w:t>
+      </w:r>
+      <w:r>
+        <w:t>object-oriented</w:t>
+      </w:r>
+    </w:p>
+    <w:p>
+      <w:pPr>
+        <w:pStyle w:val="ListParagraph"/>
+        <w:numPr>
+          <w:ilvl w:val="0"/>
+          <w:numId w:val="2"/>
+        </w:numPr>
+      </w:pPr>
+      <w:r>
+        <w:t>Remove white zones on plots</w:t>
+      </w:r>
+    </w:p>
+    <w:p>
+      <w:pPr>
+        <w:pStyle w:val="ListParagraph"/>
+        <w:numPr>
+          <w:ilvl w:val="0"/>
+          <w:numId w:val="2"/>
+        </w:numPr>
+      </w:pPr>
+      <w:r>
+        <w:t>Make Plots object oriented</w:t>
+      </w:r>
+    </w:p>
+    <w:p>
+      <w:pPr>
+        <w:pStyle w:val="ListParagraph"/>
+        <w:numPr>
+          <w:ilvl w:val="0"/>
+          <w:numId w:val="2"/>
+        </w:numPr>
+      </w:pPr>
+      <w:r>
+        <w:t xml:space="preserve">Add ability to swap out attributes </w:t>
+      </w:r>
+      <w:r>
+        <w:t>on each plot.</w:t>
+      </w:r>
+    </w:p>
+    <w:p>
+      <w:pPr>
+        <w:pStyle w:val="ListParagraph"/>
+        <w:numPr>
+          <w:ilvl w:val="0"/>
+          <w:numId w:val="2"/>
+        </w:numPr>
+      </w:pPr>
+      <w:r>
+        <w:t>In presentation, distinguish between our decision trees</w:t>
+      </w:r>
+      <w:r>
+        <w:t>:</w:t>
+      </w:r>
+    </w:p>
+    <w:p>
+      <w:pPr>
+        <w:pStyle w:val="ListParagraph"/>
+        <w:numPr>
+          <w:ilvl w:val="1"/>
+          <w:numId w:val="2"/>
+        </w:numPr>
+      </w:pPr>
+      <w:r>
+        <w:t>ML</w:t>
+      </w:r>
+      <w:r>
+        <w:t xml:space="preserve"> can’t add weights</w:t>
+      </w:r>
+    </w:p>
+    <w:p>
+      <w:pPr>
+        <w:pStyle w:val="ListParagraph"/>
+        <w:numPr>
+          <w:ilvl w:val="2"/>
+          <w:numId w:val="2"/>
+        </w:numPr>
+      </w:pPr>
+      <w:r>
+        <w:t>(</w:t>
+      </w:r>
+      <w:r>
+        <w:t>3</w:t>
+      </w:r>
+      <w:r>
+        <w:t>x1&gt;5) ^ (</w:t>
+      </w:r>
+      <w:r>
+        <w:t>4</w:t>
+      </w:r>
+      <w:r>
+        <w:t>x2&gt;7)</w:t>
+      </w:r>
+    </w:p>
+    <w:p>
+      <w:pPr>
+        <w:pStyle w:val="ListParagraph"/>
+        <w:numPr>
+          <w:ilvl w:val="2"/>
+          <w:numId w:val="2"/>
+        </w:numPr>
+      </w:pPr>
+      <w:r>
+        <w:t>(X1-</w:t>
+      </w:r>
+      <w:r>
+        <w:rPr>
+          <w:b/>
+          <w:bCs/>
+        </w:rPr>
+        <w:t>5</w:t>
+      </w:r>
+      <w:r>
+        <w:rPr>
+          <w:b/>
+          <w:bCs/>
+        </w:rPr>
+        <w:t>/3</w:t>
+      </w:r>
+      <w:r>
+        <w:t xml:space="preserve"> &gt; 0) ^ (</w:t>
+      </w:r>
+      <w:r>
+        <w:t xml:space="preserve">X2 – </w:t>
+      </w:r>
+      <w:r>
+        <w:rPr>
+          <w:b/>
+          <w:bCs/>
+        </w:rPr>
+        <w:t>7</w:t>
+      </w:r>
+      <w:r>
+        <w:rPr>
+          <w:b/>
+          <w:bCs/>
+        </w:rPr>
+        <w:t>/4</w:t>
+      </w:r>
+      <w:r>
+        <w:t xml:space="preserve"> &gt; 0)</w:t>
+      </w:r>
+      <w:r>
+        <w:t xml:space="preserve"> </w:t>
+      </w:r>
+      <w:r>
+        <w:sym w:font="Wingdings" w:char="F0E0"/>
+      </w:r>
+      <w:r>
+        <w:t xml:space="preserve"> modify thresholds</w:t>
+      </w:r>
+    </w:p>
+    <w:p>
+      <w:pPr>
+        <w:pStyle w:val="ListParagraph"/>
+        <w:numPr>
+          <w:ilvl w:val="2"/>
+          <w:numId w:val="2"/>
+        </w:numPr>
+      </w:pPr>
+      <w:r>
+        <w:t xml:space="preserve"> </w:t>
+      </w:r>
+      <w:r>
+        <w:t>(</w:t>
+      </w:r>
+      <w:r>
+        <w:rPr>
+          <w:b/>
+          <w:bCs/>
+        </w:rPr>
+        <w:t>3</w:t>
+      </w:r>
+      <w:r>
+        <w:t>*</w:t>
+      </w:r>
+      <w:r>
+        <w:t>X1-5 &gt; 0) ^ (</w:t>
+      </w:r>
+      <w:r>
+        <w:rPr>
+          <w:b/>
+          <w:bCs/>
+        </w:rPr>
+        <w:t>4</w:t>
+      </w:r>
+      <w:r>
+        <w:t>*</w:t>
+      </w:r>
+      <w:r>
+        <w:t>X2 – 7 &gt; 0)</w:t>
+      </w:r>
+      <w:r>
+        <w:t xml:space="preserve"> </w:t>
+      </w:r>
+      <w:r>
+        <w:sym w:font="Wingdings" w:char="F0E0"/>
+      </w:r>
+      <w:r>
+        <w:t xml:space="preserve"> modify attributes. </w:t>
+      </w:r>
+      <w:r>
+        <w:sym w:font="Wingdings" w:char="F0E0"/>
+      </w:r>
+      <w:r>
+        <w:t>easier to understand</w:t>
+      </w:r>
+    </w:p>
+    <w:p>
+      <w:pPr>
+        <w:pStyle w:val="ListParagraph"/>
+        <w:numPr>
+          <w:ilvl w:val="3"/>
+          <w:numId w:val="2"/>
+        </w:numPr>
+      </w:pPr>
+      <w:r>
+        <w:t xml:space="preserve">3 and 4 used </w:t>
+      </w:r>
+      <w:r>
+        <w:t xml:space="preserve">for </w:t>
       </w:r>
       <w:proofErr w:type="gramStart"/>
       <w:r>
-        <w:t>don’t</w:t>
+        <w:t>pre DT</w:t>
       </w:r>
       <w:proofErr w:type="gramEnd"/>
       <w:r>
-        <w:t xml:space="preserve"> have a shared root</w:t>
-      </w:r>
-      <w:r>
-        <w:t xml:space="preserve">, </w:t>
-      </w:r>
-      <w:r>
-        <w:rPr>
-          <w:highlight w:val="cyan"/>
-        </w:rPr>
-        <w:t>ideas</w:t>
-      </w:r>
-      <w:r>
-        <w:t>)</w:t>
-      </w:r>
-    </w:p>
-    <w:p>
-      <w:pPr>
-        <w:pStyle w:val="ListParagraph"/>
-        <w:numPr>
-          <w:ilvl w:val="0"/>
-          <w:numId w:val="2"/>
-        </w:numPr>
-      </w:pPr>
-      <w:r>
-        <w:t>Make GitHub Organization</w:t>
-      </w:r>
-    </w:p>
-    <w:p>
-      <w:pPr>
-        <w:pStyle w:val="ListParagraph"/>
-        <w:numPr>
-          <w:ilvl w:val="0"/>
-          <w:numId w:val="2"/>
-        </w:numPr>
-      </w:pPr>
-      <w:r>
-        <w:t xml:space="preserve">Make single attribute </w:t>
-      </w:r>
-      <w:r>
-        <w:t>plots one-dimensional</w:t>
-      </w:r>
-      <w:r>
-        <w:t xml:space="preserve"> (no pairing) (</w:t>
-      </w:r>
-      <w:r>
-        <w:rPr>
-          <w:highlight w:val="darkYellow"/>
-        </w:rPr>
-        <w:t>coding</w:t>
-      </w:r>
-      <w:r>
-        <w:t>)</w:t>
+        <w:t xml:space="preserve"> generatio</w:t>
+      </w:r>
+      <w:r>
+        <w:t>n.</w:t>
+      </w:r>
+    </w:p>
+    <w:p>
+      <w:pPr>
+        <w:pStyle w:val="ListParagraph"/>
+        <w:numPr>
+          <w:ilvl w:val="3"/>
+          <w:numId w:val="2"/>
+        </w:numPr>
+      </w:pPr>
+      <w:r>
+        <w:t>Optimization problem</w:t>
+      </w:r>
+      <w:r>
+        <w:t>.</w:t>
+      </w:r>
+    </w:p>
+    <w:p>
+      <w:pPr>
+        <w:pStyle w:val="ListParagraph"/>
+        <w:numPr>
+          <w:ilvl w:val="3"/>
+          <w:numId w:val="2"/>
+        </w:numPr>
+      </w:pPr>
+      <w:r>
+        <w:lastRenderedPageBreak/>
+        <w:t>Though this will still probably generate the same tree</w:t>
+      </w:r>
+    </w:p>
+    <w:p>
+      <w:pPr>
+        <w:pStyle w:val="ListParagraph"/>
+        <w:numPr>
+          <w:ilvl w:val="2"/>
+          <w:numId w:val="2"/>
+        </w:numPr>
+      </w:pPr>
+      <w:r>
+        <w:t>Y1 = 3x1, y2 = 4x2</w:t>
       </w:r>
     </w:p>
     <w:p>
@@ -659,7 +963,28 @@
         </w:numPr>
       </w:pPr>
       <w:r>
-        <w:t>Make sure that vertical/horizontal spread is considered.</w:t>
+        <w:t xml:space="preserve">Point A to terminal node -&gt; then find branch where least cost </w:t>
+      </w:r>
+    </w:p>
+    <w:p>
+      <w:pPr>
+        <w:pStyle w:val="ListParagraph"/>
+        <w:numPr>
+          <w:ilvl w:val="0"/>
+          <w:numId w:val="2"/>
+        </w:numPr>
+      </w:pPr>
+      <w:r>
+        <w:t xml:space="preserve">Explore </w:t>
+      </w:r>
+      <w:r>
+        <w:t xml:space="preserve">the </w:t>
+      </w:r>
+      <w:r>
+        <w:t>importance of attribute</w:t>
+      </w:r>
+      <w:r>
+        <w:t xml:space="preserve"> order.</w:t>
       </w:r>
     </w:p>
     <w:p>
@@ -671,31 +996,120 @@
         </w:numPr>
       </w:pPr>
       <w:r>
-        <w:t>Make sure swapping/inverting still work</w:t>
-      </w:r>
-    </w:p>
-    <w:p>
-      <w:pPr>
-        <w:pStyle w:val="ListParagraph"/>
-        <w:numPr>
-          <w:ilvl w:val="0"/>
-          <w:numId w:val="2"/>
-        </w:numPr>
-      </w:pPr>
-      <w:r>
-        <w:t>Make zones object oriented</w:t>
-      </w:r>
-    </w:p>
-    <w:p>
-      <w:pPr>
-        <w:pStyle w:val="ListParagraph"/>
-        <w:numPr>
-          <w:ilvl w:val="0"/>
-          <w:numId w:val="2"/>
-        </w:numPr>
-      </w:pPr>
-      <w:r>
-        <w:t>Remove white zones on plots</w:t>
+        <w:t>Sometimes attribute order in DT can be different from domain expert attribute importance.</w:t>
+      </w:r>
+    </w:p>
+    <w:p>
+      <w:pPr>
+        <w:pStyle w:val="ListParagraph"/>
+        <w:numPr>
+          <w:ilvl w:val="2"/>
+          <w:numId w:val="2"/>
+        </w:numPr>
+      </w:pPr>
+      <w:r>
+        <w:t xml:space="preserve">If user says “attribute 8” is most important, we can put it to the root. </w:t>
+      </w:r>
+    </w:p>
+    <w:p>
+      <w:pPr>
+        <w:pStyle w:val="ListParagraph"/>
+        <w:numPr>
+          <w:ilvl w:val="1"/>
+          <w:numId w:val="2"/>
+        </w:numPr>
+      </w:pPr>
+      <w:r>
+        <w:t>Standard DT generation algorithms do not allow the user to select the root node (or order)</w:t>
+      </w:r>
+    </w:p>
+    <w:p>
+      <w:pPr>
+        <w:pStyle w:val="ListParagraph"/>
+        <w:numPr>
+          <w:ilvl w:val="2"/>
+          <w:numId w:val="2"/>
+        </w:numPr>
+      </w:pPr>
+      <w:r>
+        <w:t xml:space="preserve">Random Forest does, but only because it generates multiple trees. </w:t>
+      </w:r>
+    </w:p>
+    <w:p>
+      <w:pPr>
+        <w:pStyle w:val="ListParagraph"/>
+        <w:numPr>
+          <w:ilvl w:val="2"/>
+          <w:numId w:val="2"/>
+        </w:numPr>
+      </w:pPr>
+      <w:r>
+        <w:t xml:space="preserve">If we want to put X2 to the root instead of X1, </w:t>
+      </w:r>
+      <w:r>
+        <w:t xml:space="preserve">we </w:t>
+      </w:r>
+      <w:r>
+        <w:t xml:space="preserve">compute X2 &lt; 7 for the root. 350 instances with X2 &lt; 7. </w:t>
+      </w:r>
+      <w:r>
+        <w:t>380 cases X</w:t>
+      </w:r>
+      <w:proofErr w:type="gramStart"/>
+      <w:r>
+        <w:t>2  &gt;</w:t>
+      </w:r>
+      <w:proofErr w:type="gramEnd"/>
+      <w:r>
+        <w:t xml:space="preserve">= 7. Build one tree with 350, then another </w:t>
+      </w:r>
+      <w:r>
+        <w:t xml:space="preserve">380 &gt;= 7. </w:t>
+      </w:r>
+      <w:r>
+        <w:t>Then build tree with only those cases in</w:t>
+      </w:r>
+      <w:r>
+        <w:t xml:space="preserve"> Tanagra / Scikit</w:t>
+      </w:r>
+      <w:r>
+        <w:t>-</w:t>
+      </w:r>
+      <w:r>
+        <w:t>Learn</w:t>
+      </w:r>
+      <w:r>
+        <w:t xml:space="preserve">. </w:t>
+      </w:r>
+      <w:r>
+        <w:t>Manual trick.</w:t>
+      </w:r>
+    </w:p>
+    <w:p>
+      <w:pPr>
+        <w:pStyle w:val="ListParagraph"/>
+        <w:numPr>
+          <w:ilvl w:val="0"/>
+          <w:numId w:val="2"/>
+        </w:numPr>
+      </w:pPr>
+      <w:r>
+        <w:t xml:space="preserve">Altering </w:t>
+      </w:r>
+      <w:r>
+        <w:t>DT tree:</w:t>
+      </w:r>
+    </w:p>
+    <w:p>
+      <w:pPr>
+        <w:pStyle w:val="ListParagraph"/>
+        <w:numPr>
+          <w:ilvl w:val="1"/>
+          <w:numId w:val="2"/>
+        </w:numPr>
+      </w:pPr>
+      <w:r>
+        <w:t xml:space="preserve">Implement Gini measurement, then DT generation. </w:t>
       </w:r>
     </w:p>
     <w:p>
@@ -757,7 +1171,10 @@
         </w:numPr>
       </w:pPr>
       <w:r>
-        <w:t>Make zones object oriented</w:t>
+        <w:t xml:space="preserve">Make zones </w:t>
+      </w:r>
+      <w:r>
+        <w:t>object-oriented</w:t>
       </w:r>
     </w:p>
     <w:p>
@@ -853,7 +1270,6 @@
         <w:rPr>
           <w:noProof/>
         </w:rPr>
-        <w:lastRenderedPageBreak/>
         <mc:AlternateContent>
           <mc:Choice Requires="wps">
             <w:drawing>
@@ -1115,7 +1531,7 @@
         <w:ind w:left="1440" w:hanging="360"/>
       </w:pPr>
     </w:lvl>
-    <w:lvl w:ilvl="2" w:tplc="0409001B" w:tentative="1">
+    <w:lvl w:ilvl="2" w:tplc="0409001B">
       <w:start w:val="1"/>
       <w:numFmt w:val="lowerRoman"/>
       <w:lvlText w:val="%3."/>
@@ -1124,7 +1540,7 @@
         <w:ind w:left="2160" w:hanging="180"/>
       </w:pPr>
     </w:lvl>
-    <w:lvl w:ilvl="3" w:tplc="0409000F" w:tentative="1">
+    <w:lvl w:ilvl="3" w:tplc="0409000F">
       <w:start w:val="1"/>
       <w:numFmt w:val="decimal"/>
       <w:lvlText w:val="%4."/>

</xml_diff>